<commit_message>
Actividad de armados de pcs, y preguntas de la clase 12
</commit_message>
<xml_diff>
--- a/Actividad_Clase_12.docx
+++ b/Actividad_Clase_12.docx
@@ -236,7 +236,7 @@
         </w:numPr>
         <w:spacing w:before="39" w:after="0" w:line="360"/>
         <w:ind w:right="0" w:left="1842" w:firstLine="141"/>
-        <w:jc w:val="left"/>
+        <w:jc w:val="center"/>
         <w:rPr>
           <w:rFonts w:ascii="Rajdhani" w:hAnsi="Rajdhani" w:cs="Rajdhani" w:eastAsia="Rajdhani"/>
           <w:b/>
@@ -259,8 +259,8 @@
         <w:t xml:space="preserve">¿Cuáles son los procesos típicos de Linux? ¿Cómo identificarlos?</w:t>
       </w:r>
       <w:r>
-        <w:object w:dxaOrig="6854" w:dyaOrig="7612">
-          <v:rect xmlns:o="urn:schemas-microsoft-com:office:office" xmlns:v="urn:schemas-microsoft-com:vml" id="rectole0000000000" style="width:342.700000pt;height:380.600000pt" o:preferrelative="t" o:ole="">
+        <w:object w:dxaOrig="6944" w:dyaOrig="7714">
+          <v:rect xmlns:o="urn:schemas-microsoft-com:office:office" xmlns:v="urn:schemas-microsoft-com:vml" id="rectole0000000000" style="width:347.200000pt;height:385.700000pt" o:preferrelative="t" o:ole="">
             <o:lock v:ext="edit"/>
             <v:imagedata xmlns:r="http://schemas.openxmlformats.org/officeDocument/2006/relationships" r:id="docRId1" o:title=""/>
           </v:rect>
@@ -448,6 +448,21 @@
         </w:rPr>
         <w:t xml:space="preserve"> el documento de manera individual en la mochila.</w:t>
       </w:r>
+    </w:p>
+    <w:p>
+      <w:pPr>
+        <w:spacing w:before="0" w:after="200" w:line="276"/>
+        <w:ind w:right="0" w:left="0" w:firstLine="0"/>
+        <w:jc w:val="left"/>
+        <w:rPr>
+          <w:rFonts w:ascii="Calibri" w:hAnsi="Calibri" w:cs="Calibri" w:eastAsia="Calibri"/>
+          <w:color w:val="auto"/>
+          <w:spacing w:val="0"/>
+          <w:position w:val="0"/>
+          <w:sz w:val="22"/>
+          <w:shd w:fill="auto" w:val="clear"/>
+        </w:rPr>
+      </w:pPr>
     </w:p>
   </w:body>
 </w:document>

</xml_diff>

<commit_message>
Armado de PC y Actividad de la clase 12
</commit_message>
<xml_diff>
--- a/Actividad_Clase_12.docx
+++ b/Actividad_Clase_12.docx
@@ -448,21 +448,6 @@
         </w:rPr>
         <w:t xml:space="preserve"> el documento de manera individual en la mochila.</w:t>
       </w:r>
-    </w:p>
-    <w:p>
-      <w:pPr>
-        <w:spacing w:before="0" w:after="200" w:line="276"/>
-        <w:ind w:right="0" w:left="0" w:firstLine="0"/>
-        <w:jc w:val="left"/>
-        <w:rPr>
-          <w:rFonts w:ascii="Calibri" w:hAnsi="Calibri" w:cs="Calibri" w:eastAsia="Calibri"/>
-          <w:color w:val="auto"/>
-          <w:spacing w:val="0"/>
-          <w:position w:val="0"/>
-          <w:sz w:val="22"/>
-          <w:shd w:fill="auto" w:val="clear"/>
-        </w:rPr>
-      </w:pPr>
     </w:p>
   </w:body>
 </w:document>

</xml_diff>